<commit_message>
Did some work in Object Oriented programming
</commit_message>
<xml_diff>
--- a/Courses/Object Oriented Programming/Object Oriented Programming Lab (CSL-210)/Lecture Notes/Lab No 13/Part by Part/Task List.docx
+++ b/Courses/Object Oriented Programming/Object Oriented Programming Lab (CSL-210)/Lecture Notes/Lab No 13/Part by Part/Task List.docx
@@ -200,15 +200,7 @@
                                 <w:sz w:val="26"/>
                                 <w:szCs w:val="26"/>
                               </w:rPr>
-                              <w:t>0</w:t>
-                            </w:r>
-                            <w:r>
-                              <w:rPr>
-                                <w:rFonts w:ascii="Britannic Bold" w:hAnsi="Britannic Bold"/>
-                                <w:sz w:val="26"/>
-                                <w:szCs w:val="26"/>
-                              </w:rPr>
-                              <w:t>9</w:t>
+                              <w:t>13</w:t>
                             </w:r>
                           </w:p>
                         </w:txbxContent>
@@ -254,15 +246,7 @@
                           <w:sz w:val="26"/>
                           <w:szCs w:val="26"/>
                         </w:rPr>
-                        <w:t>0</w:t>
-                      </w:r>
-                      <w:r>
-                        <w:rPr>
-                          <w:rFonts w:ascii="Britannic Bold" w:hAnsi="Britannic Bold"/>
-                          <w:sz w:val="26"/>
-                          <w:szCs w:val="26"/>
-                        </w:rPr>
-                        <w:t>9</w:t>
+                        <w:t>13</w:t>
                       </w:r>
                     </w:p>
                   </w:txbxContent>
@@ -327,6 +311,14 @@
         <w:tblStyle w:val="LightGrid-Accent1"/>
         <w:tblW w:w="5589" w:type="pct"/>
         <w:tblInd w:w="-550" w:type="dxa"/>
+        <w:tblBorders>
+          <w:top w:val="single" w:sz="8" w:space="0" w:color="000000" w:themeColor="text1"/>
+          <w:left w:val="single" w:sz="8" w:space="0" w:color="000000" w:themeColor="text1"/>
+          <w:bottom w:val="single" w:sz="8" w:space="0" w:color="000000" w:themeColor="text1"/>
+          <w:right w:val="single" w:sz="8" w:space="0" w:color="000000" w:themeColor="text1"/>
+          <w:insideH w:val="single" w:sz="8" w:space="0" w:color="000000" w:themeColor="text1"/>
+          <w:insideV w:val="single" w:sz="8" w:space="0" w:color="000000" w:themeColor="text1"/>
+        </w:tblBorders>
         <w:tblLook w:val="0660" w:firstRow="1" w:lastRow="1" w:firstColumn="0" w:lastColumn="0" w:noHBand="1" w:noVBand="1"/>
       </w:tblPr>
       <w:tblGrid>
@@ -342,9 +334,10 @@
           <w:tcPr>
             <w:tcW w:w="659" w:type="pct"/>
             <w:tcBorders>
-              <w:top w:val="single" w:sz="8" w:space="0" w:color="000000" w:themeColor="text1"/>
-              <w:left w:val="single" w:sz="8" w:space="0" w:color="000000" w:themeColor="text1"/>
-              <w:right w:val="single" w:sz="8" w:space="0" w:color="000000" w:themeColor="text1"/>
+              <w:top w:val="none" w:sz="0" w:space="0" w:color="auto"/>
+              <w:left w:val="none" w:sz="0" w:space="0" w:color="auto"/>
+              <w:bottom w:val="none" w:sz="0" w:space="0" w:color="auto"/>
+              <w:right w:val="none" w:sz="0" w:space="0" w:color="auto"/>
             </w:tcBorders>
             <w:shd w:val="clear" w:color="auto" w:fill="FFFFFF" w:themeFill="background1"/>
             <w:noWrap/>
@@ -374,9 +367,10 @@
           <w:tcPr>
             <w:tcW w:w="4341" w:type="pct"/>
             <w:tcBorders>
-              <w:top w:val="single" w:sz="8" w:space="0" w:color="000000" w:themeColor="text1"/>
-              <w:left w:val="single" w:sz="8" w:space="0" w:color="000000" w:themeColor="text1"/>
-              <w:right w:val="single" w:sz="8" w:space="0" w:color="000000" w:themeColor="text1"/>
+              <w:top w:val="none" w:sz="0" w:space="0" w:color="auto"/>
+              <w:left w:val="none" w:sz="0" w:space="0" w:color="auto"/>
+              <w:bottom w:val="none" w:sz="0" w:space="0" w:color="auto"/>
+              <w:right w:val="none" w:sz="0" w:space="0" w:color="auto"/>
             </w:tcBorders>
             <w:shd w:val="clear" w:color="auto" w:fill="FFFFFF" w:themeFill="background1"/>
           </w:tcPr>
@@ -409,12 +403,6 @@
         <w:tc>
           <w:tcPr>
             <w:tcW w:w="659" w:type="pct"/>
-            <w:tcBorders>
-              <w:top w:val="single" w:sz="18" w:space="0" w:color="4472C4" w:themeColor="accent1"/>
-              <w:left w:val="single" w:sz="8" w:space="0" w:color="000000" w:themeColor="text1"/>
-              <w:bottom w:val="single" w:sz="8" w:space="0" w:color="000000" w:themeColor="text1"/>
-              <w:right w:val="single" w:sz="8" w:space="0" w:color="000000" w:themeColor="text1"/>
-            </w:tcBorders>
             <w:shd w:val="clear" w:color="auto" w:fill="FFFFFF" w:themeFill="background1"/>
             <w:noWrap/>
           </w:tcPr>
@@ -431,12 +419,6 @@
         <w:tc>
           <w:tcPr>
             <w:tcW w:w="4341" w:type="pct"/>
-            <w:tcBorders>
-              <w:top w:val="single" w:sz="18" w:space="0" w:color="4472C4" w:themeColor="accent1"/>
-              <w:left w:val="single" w:sz="8" w:space="0" w:color="000000" w:themeColor="text1"/>
-              <w:bottom w:val="single" w:sz="8" w:space="0" w:color="000000" w:themeColor="text1"/>
-              <w:right w:val="single" w:sz="8" w:space="0" w:color="000000" w:themeColor="text1"/>
-            </w:tcBorders>
             <w:shd w:val="clear" w:color="auto" w:fill="FFFFFF" w:themeFill="background1"/>
           </w:tcPr>
           <w:p>
@@ -452,17 +434,11 @@
       </w:tr>
       <w:tr>
         <w:trPr>
-          <w:trHeight w:hRule="exact" w:val="659"/>
+          <w:trHeight w:hRule="exact" w:val="1559"/>
         </w:trPr>
         <w:tc>
           <w:tcPr>
             <w:tcW w:w="659" w:type="pct"/>
-            <w:tcBorders>
-              <w:top w:val="single" w:sz="8" w:space="0" w:color="000000" w:themeColor="text1"/>
-              <w:left w:val="single" w:sz="8" w:space="0" w:color="000000" w:themeColor="text1"/>
-              <w:bottom w:val="single" w:sz="8" w:space="0" w:color="000000" w:themeColor="text1"/>
-              <w:right w:val="single" w:sz="8" w:space="0" w:color="000000" w:themeColor="text1"/>
-            </w:tcBorders>
             <w:shd w:val="clear" w:color="auto" w:fill="FFFFFF" w:themeFill="background1"/>
             <w:noWrap/>
           </w:tcPr>
@@ -490,16 +466,12 @@
         <w:tc>
           <w:tcPr>
             <w:tcW w:w="4341" w:type="pct"/>
-            <w:tcBorders>
-              <w:top w:val="single" w:sz="8" w:space="0" w:color="000000" w:themeColor="text1"/>
-              <w:left w:val="single" w:sz="8" w:space="0" w:color="000000" w:themeColor="text1"/>
-              <w:bottom w:val="single" w:sz="8" w:space="0" w:color="000000" w:themeColor="text1"/>
-              <w:right w:val="single" w:sz="8" w:space="0" w:color="000000" w:themeColor="text1"/>
-            </w:tcBorders>
             <w:shd w:val="clear" w:color="auto" w:fill="FFFFFF" w:themeFill="background1"/>
           </w:tcPr>
           <w:p>
             <w:pPr>
+              <w:spacing w:after="0" w:line="240" w:lineRule="auto"/>
+              <w:jc w:val="both"/>
               <w:rPr>
                 <w:rFonts w:ascii="Times New Roman" w:hAnsi="Times New Roman" w:cs="Times New Roman"/>
                 <w:color w:val="000000" w:themeColor="text1"/>
@@ -514,8 +486,9 @@
                 <w:sz w:val="26"/>
                 <w:szCs w:val="26"/>
               </w:rPr>
-              <w:t>Create a class student which contains the basic data about the student</w:t>
+              <w:t xml:space="preserve">Write a Fraction class that has a constructor that takes a numerator and a denominator. If the user passes in a denominator of 0, throw an exception of type </w:t>
             </w:r>
+            <w:proofErr w:type="gramStart"/>
             <w:r>
               <w:rPr>
                 <w:rFonts w:ascii="Times New Roman" w:hAnsi="Times New Roman" w:cs="Times New Roman"/>
@@ -523,8 +496,10 @@
                 <w:sz w:val="26"/>
                 <w:szCs w:val="26"/>
               </w:rPr>
-              <w:t xml:space="preserve"> and ask the student if he/she want to update</w:t>
+              <w:t>std::</w:t>
             </w:r>
+            <w:proofErr w:type="spellStart"/>
+            <w:proofErr w:type="gramEnd"/>
             <w:r>
               <w:rPr>
                 <w:rFonts w:ascii="Times New Roman" w:hAnsi="Times New Roman" w:cs="Times New Roman"/>
@@ -532,8 +507,9 @@
                 <w:sz w:val="26"/>
                 <w:szCs w:val="26"/>
               </w:rPr>
-              <w:t xml:space="preserve"> and display the updated data</w:t>
+              <w:t>runtime_error</w:t>
             </w:r>
+            <w:proofErr w:type="spellEnd"/>
             <w:r>
               <w:rPr>
                 <w:rFonts w:ascii="Times New Roman" w:hAnsi="Times New Roman" w:cs="Times New Roman"/>
@@ -541,269 +517,58 @@
                 <w:sz w:val="26"/>
                 <w:szCs w:val="26"/>
               </w:rPr>
-              <w:t>.</w:t>
+              <w:t xml:space="preserve"> (included in the </w:t>
+            </w:r>
+            <w:proofErr w:type="spellStart"/>
+            <w:r>
+              <w:rPr>
+                <w:rFonts w:ascii="Times New Roman" w:hAnsi="Times New Roman" w:cs="Times New Roman"/>
+                <w:color w:val="000000" w:themeColor="text1"/>
+                <w:sz w:val="26"/>
+                <w:szCs w:val="26"/>
+              </w:rPr>
+              <w:t>stdexcept</w:t>
+            </w:r>
+            <w:proofErr w:type="spellEnd"/>
+            <w:r>
+              <w:rPr>
+                <w:rFonts w:ascii="Times New Roman" w:hAnsi="Times New Roman" w:cs="Times New Roman"/>
+                <w:color w:val="000000" w:themeColor="text1"/>
+                <w:sz w:val="26"/>
+                <w:szCs w:val="26"/>
+              </w:rPr>
+              <w:t xml:space="preserve"> header). In your main program, ask the user to enter two integers. If the Fraction is valid, print the fraction. If the Fraction is invalid, catch a </w:t>
+            </w:r>
+            <w:proofErr w:type="gramStart"/>
+            <w:r>
+              <w:rPr>
+                <w:rFonts w:ascii="Times New Roman" w:hAnsi="Times New Roman" w:cs="Times New Roman"/>
+                <w:color w:val="000000" w:themeColor="text1"/>
+                <w:sz w:val="26"/>
+                <w:szCs w:val="26"/>
+              </w:rPr>
+              <w:t>std::</w:t>
+            </w:r>
+            <w:proofErr w:type="gramEnd"/>
+            <w:r>
+              <w:rPr>
+                <w:rFonts w:ascii="Times New Roman" w:hAnsi="Times New Roman" w:cs="Times New Roman"/>
+                <w:color w:val="000000" w:themeColor="text1"/>
+                <w:sz w:val="26"/>
+                <w:szCs w:val="26"/>
+              </w:rPr>
+              <w:t>exception, and tell the user that they entered an invalid fraction.</w:t>
             </w:r>
           </w:p>
-        </w:tc>
-      </w:tr>
-      <w:tr>
-        <w:trPr>
-          <w:trHeight w:hRule="exact" w:val="722"/>
-        </w:trPr>
-        <w:tc>
-          <w:tcPr>
-            <w:tcW w:w="659" w:type="pct"/>
-            <w:tcBorders>
-              <w:top w:val="single" w:sz="8" w:space="0" w:color="000000" w:themeColor="text1"/>
-              <w:left w:val="single" w:sz="8" w:space="0" w:color="000000" w:themeColor="text1"/>
-              <w:bottom w:val="single" w:sz="8" w:space="0" w:color="000000" w:themeColor="text1"/>
-              <w:right w:val="single" w:sz="8" w:space="0" w:color="000000" w:themeColor="text1"/>
-            </w:tcBorders>
-            <w:shd w:val="clear" w:color="auto" w:fill="FFFFFF" w:themeFill="background1"/>
-            <w:noWrap/>
-          </w:tcPr>
           <w:p>
             <w:pPr>
-              <w:jc w:val="center"/>
-              <w:rPr>
-                <w:rFonts w:ascii="Times New Roman" w:hAnsi="Times New Roman" w:cs="Times New Roman"/>
-                <w:b/>
+              <w:rPr>
+                <w:rFonts w:ascii="Times New Roman" w:hAnsi="Times New Roman" w:cs="Times New Roman"/>
                 <w:color w:val="000000" w:themeColor="text1"/>
                 <w:sz w:val="26"/>
                 <w:szCs w:val="26"/>
               </w:rPr>
             </w:pPr>
-            <w:r>
-              <w:rPr>
-                <w:rFonts w:ascii="Times New Roman" w:hAnsi="Times New Roman" w:cs="Times New Roman"/>
-                <w:color w:val="000000" w:themeColor="text1"/>
-                <w:sz w:val="26"/>
-                <w:szCs w:val="26"/>
-              </w:rPr>
-              <w:t>02</w:t>
-            </w:r>
-          </w:p>
-        </w:tc>
-        <w:tc>
-          <w:tcPr>
-            <w:tcW w:w="4341" w:type="pct"/>
-            <w:tcBorders>
-              <w:top w:val="single" w:sz="8" w:space="0" w:color="000000" w:themeColor="text1"/>
-              <w:left w:val="single" w:sz="8" w:space="0" w:color="000000" w:themeColor="text1"/>
-              <w:bottom w:val="single" w:sz="8" w:space="0" w:color="000000" w:themeColor="text1"/>
-              <w:right w:val="single" w:sz="8" w:space="0" w:color="000000" w:themeColor="text1"/>
-            </w:tcBorders>
-            <w:shd w:val="clear" w:color="auto" w:fill="FFFFFF" w:themeFill="background1"/>
-          </w:tcPr>
-          <w:p>
-            <w:pPr>
-              <w:pStyle w:val="TableParagraph"/>
-              <w:spacing w:before="61"/>
-              <w:jc w:val="both"/>
-              <w:rPr>
-                <w:rFonts w:ascii="Times New Roman" w:hAnsi="Times New Roman" w:cs="Times New Roman"/>
-                <w:color w:val="000000" w:themeColor="text1"/>
-                <w:sz w:val="26"/>
-                <w:szCs w:val="26"/>
-              </w:rPr>
-            </w:pPr>
-            <w:r>
-              <w:rPr>
-                <w:rFonts w:ascii="Times New Roman" w:hAnsi="Times New Roman" w:cs="Times New Roman"/>
-                <w:color w:val="000000" w:themeColor="text1"/>
-                <w:sz w:val="26"/>
-                <w:szCs w:val="26"/>
-              </w:rPr>
-              <w:t>Create a class “computer” which contains specifications of computer</w:t>
-            </w:r>
-            <w:r>
-              <w:rPr>
-                <w:rFonts w:ascii="Times New Roman" w:hAnsi="Times New Roman" w:cs="Times New Roman"/>
-                <w:color w:val="000000" w:themeColor="text1"/>
-                <w:sz w:val="26"/>
-                <w:szCs w:val="26"/>
-              </w:rPr>
-              <w:t xml:space="preserve"> and ask the student if he/she want to update</w:t>
-            </w:r>
-            <w:r>
-              <w:rPr>
-                <w:rFonts w:ascii="Times New Roman" w:hAnsi="Times New Roman" w:cs="Times New Roman"/>
-                <w:color w:val="000000" w:themeColor="text1"/>
-                <w:sz w:val="26"/>
-                <w:szCs w:val="26"/>
-              </w:rPr>
-              <w:t xml:space="preserve"> and display the updated data</w:t>
-            </w:r>
-            <w:r>
-              <w:rPr>
-                <w:rFonts w:ascii="Times New Roman" w:hAnsi="Times New Roman" w:cs="Times New Roman"/>
-                <w:color w:val="000000" w:themeColor="text1"/>
-                <w:sz w:val="26"/>
-                <w:szCs w:val="26"/>
-              </w:rPr>
-              <w:t>.</w:t>
-            </w:r>
-          </w:p>
-        </w:tc>
-      </w:tr>
-      <w:tr>
-        <w:trPr>
-          <w:trHeight w:hRule="exact" w:val="992"/>
-        </w:trPr>
-        <w:tc>
-          <w:tcPr>
-            <w:tcW w:w="659" w:type="pct"/>
-            <w:tcBorders>
-              <w:top w:val="single" w:sz="8" w:space="0" w:color="000000" w:themeColor="text1"/>
-              <w:left w:val="single" w:sz="8" w:space="0" w:color="000000" w:themeColor="text1"/>
-              <w:bottom w:val="single" w:sz="8" w:space="0" w:color="000000" w:themeColor="text1"/>
-              <w:right w:val="single" w:sz="8" w:space="0" w:color="000000" w:themeColor="text1"/>
-            </w:tcBorders>
-            <w:shd w:val="clear" w:color="auto" w:fill="FFFFFF" w:themeFill="background1"/>
-            <w:noWrap/>
-          </w:tcPr>
-          <w:p>
-            <w:pPr>
-              <w:jc w:val="center"/>
-              <w:rPr>
-                <w:rFonts w:ascii="Times New Roman" w:hAnsi="Times New Roman" w:cs="Times New Roman"/>
-                <w:color w:val="000000" w:themeColor="text1"/>
-                <w:sz w:val="26"/>
-                <w:szCs w:val="26"/>
-              </w:rPr>
-            </w:pPr>
-            <w:r>
-              <w:rPr>
-                <w:rFonts w:ascii="Times New Roman" w:hAnsi="Times New Roman" w:cs="Times New Roman"/>
-                <w:color w:val="000000" w:themeColor="text1"/>
-                <w:sz w:val="26"/>
-                <w:szCs w:val="26"/>
-              </w:rPr>
-              <w:t>03</w:t>
-            </w:r>
-          </w:p>
-        </w:tc>
-        <w:tc>
-          <w:tcPr>
-            <w:tcW w:w="4341" w:type="pct"/>
-            <w:tcBorders>
-              <w:top w:val="single" w:sz="8" w:space="0" w:color="000000" w:themeColor="text1"/>
-              <w:left w:val="single" w:sz="8" w:space="0" w:color="000000" w:themeColor="text1"/>
-              <w:bottom w:val="single" w:sz="8" w:space="0" w:color="000000" w:themeColor="text1"/>
-              <w:right w:val="single" w:sz="8" w:space="0" w:color="000000" w:themeColor="text1"/>
-            </w:tcBorders>
-            <w:shd w:val="clear" w:color="auto" w:fill="FFFFFF" w:themeFill="background1"/>
-          </w:tcPr>
-          <w:p>
-            <w:pPr>
-              <w:pStyle w:val="TableParagraph"/>
-              <w:jc w:val="both"/>
-              <w:rPr>
-                <w:rFonts w:ascii="Times New Roman" w:hAnsi="Times New Roman" w:cs="Times New Roman"/>
-                <w:color w:val="000000" w:themeColor="text1"/>
-                <w:sz w:val="26"/>
-                <w:szCs w:val="26"/>
-              </w:rPr>
-            </w:pPr>
-            <w:r>
-              <w:rPr>
-                <w:rFonts w:ascii="Times New Roman" w:hAnsi="Times New Roman" w:cs="Times New Roman"/>
-                <w:color w:val="000000" w:themeColor="text1"/>
-                <w:sz w:val="26"/>
-                <w:szCs w:val="26"/>
-              </w:rPr>
-              <w:t>Create a class of Employee which contains basic information about an employee</w:t>
-            </w:r>
-            <w:r>
-              <w:rPr>
-                <w:rFonts w:ascii="Times New Roman" w:hAnsi="Times New Roman" w:cs="Times New Roman"/>
-                <w:color w:val="000000" w:themeColor="text1"/>
-                <w:sz w:val="26"/>
-                <w:szCs w:val="26"/>
-              </w:rPr>
-              <w:t xml:space="preserve"> </w:t>
-            </w:r>
-            <w:r>
-              <w:rPr>
-                <w:rFonts w:ascii="Times New Roman" w:hAnsi="Times New Roman" w:cs="Times New Roman"/>
-                <w:color w:val="000000" w:themeColor="text1"/>
-                <w:sz w:val="26"/>
-                <w:szCs w:val="26"/>
-              </w:rPr>
-              <w:t>i.e.,</w:t>
-            </w:r>
-            <w:r>
-              <w:rPr>
-                <w:rFonts w:ascii="Times New Roman" w:hAnsi="Times New Roman" w:cs="Times New Roman"/>
-                <w:color w:val="000000" w:themeColor="text1"/>
-                <w:sz w:val="26"/>
-                <w:szCs w:val="26"/>
-              </w:rPr>
-              <w:t xml:space="preserve"> Employee name, father’s </w:t>
-            </w:r>
-            <w:r>
-              <w:rPr>
-                <w:rFonts w:ascii="Times New Roman" w:hAnsi="Times New Roman" w:cs="Times New Roman"/>
-                <w:color w:val="000000" w:themeColor="text1"/>
-                <w:sz w:val="26"/>
-                <w:szCs w:val="26"/>
-              </w:rPr>
-              <w:t>name,</w:t>
-            </w:r>
-            <w:r>
-              <w:rPr>
-                <w:rFonts w:ascii="Times New Roman" w:hAnsi="Times New Roman" w:cs="Times New Roman"/>
-                <w:color w:val="000000" w:themeColor="text1"/>
-                <w:sz w:val="26"/>
-                <w:szCs w:val="26"/>
-              </w:rPr>
-              <w:t xml:space="preserve"> and salary</w:t>
-            </w:r>
-            <w:r>
-              <w:rPr>
-                <w:rFonts w:ascii="Times New Roman" w:hAnsi="Times New Roman" w:cs="Times New Roman"/>
-                <w:color w:val="000000" w:themeColor="text1"/>
-                <w:sz w:val="26"/>
-                <w:szCs w:val="26"/>
-              </w:rPr>
-              <w:t xml:space="preserve">. The salary of employees or the </w:t>
-            </w:r>
-            <w:r>
-              <w:rPr>
-                <w:rFonts w:ascii="Times New Roman" w:hAnsi="Times New Roman" w:cs="Times New Roman"/>
-                <w:color w:val="000000" w:themeColor="text1"/>
-                <w:sz w:val="26"/>
-                <w:szCs w:val="26"/>
-              </w:rPr>
-              <w:t>designation of</w:t>
-            </w:r>
-            <w:r>
-              <w:rPr>
-                <w:rFonts w:ascii="Times New Roman" w:hAnsi="Times New Roman" w:cs="Times New Roman"/>
-                <w:color w:val="000000" w:themeColor="text1"/>
-                <w:sz w:val="26"/>
-                <w:szCs w:val="26"/>
-              </w:rPr>
-              <w:t xml:space="preserve"> the employees are being set/updated as per need</w:t>
-            </w:r>
-            <w:r>
-              <w:rPr>
-                <w:rFonts w:ascii="Times New Roman" w:hAnsi="Times New Roman" w:cs="Times New Roman"/>
-                <w:color w:val="000000" w:themeColor="text1"/>
-                <w:sz w:val="26"/>
-                <w:szCs w:val="26"/>
-              </w:rPr>
-              <w:t xml:space="preserve"> and display the updated data</w:t>
-            </w:r>
-            <w:r>
-              <w:rPr>
-                <w:rFonts w:ascii="Times New Roman" w:hAnsi="Times New Roman" w:cs="Times New Roman"/>
-                <w:color w:val="000000" w:themeColor="text1"/>
-                <w:sz w:val="26"/>
-                <w:szCs w:val="26"/>
-              </w:rPr>
-              <w:t>.</w:t>
-            </w:r>
           </w:p>
         </w:tc>
       </w:tr>
@@ -814,12 +579,6 @@
         <w:tc>
           <w:tcPr>
             <w:tcW w:w="659" w:type="pct"/>
-            <w:tcBorders>
-              <w:top w:val="single" w:sz="8" w:space="0" w:color="000000" w:themeColor="text1"/>
-              <w:left w:val="single" w:sz="8" w:space="0" w:color="000000" w:themeColor="text1"/>
-              <w:bottom w:val="single" w:sz="8" w:space="0" w:color="000000" w:themeColor="text1"/>
-              <w:right w:val="single" w:sz="8" w:space="0" w:color="000000" w:themeColor="text1"/>
-            </w:tcBorders>
             <w:shd w:val="clear" w:color="auto" w:fill="FFFFFF" w:themeFill="background1"/>
             <w:noWrap/>
           </w:tcPr>
@@ -828,6 +587,7 @@
               <w:jc w:val="center"/>
               <w:rPr>
                 <w:rFonts w:ascii="Times New Roman" w:hAnsi="Times New Roman" w:cs="Times New Roman"/>
+                <w:b/>
                 <w:color w:val="000000" w:themeColor="text1"/>
                 <w:sz w:val="26"/>
                 <w:szCs w:val="26"/>
@@ -840,28 +600,18 @@
                 <w:sz w:val="26"/>
                 <w:szCs w:val="26"/>
               </w:rPr>
-              <w:t>04</w:t>
+              <w:t>02</w:t>
             </w:r>
           </w:p>
         </w:tc>
         <w:tc>
           <w:tcPr>
             <w:tcW w:w="4341" w:type="pct"/>
-            <w:tcBorders>
-              <w:top w:val="single" w:sz="8" w:space="0" w:color="000000" w:themeColor="text1"/>
-              <w:left w:val="single" w:sz="8" w:space="0" w:color="000000" w:themeColor="text1"/>
-              <w:bottom w:val="single" w:sz="8" w:space="0" w:color="000000" w:themeColor="text1"/>
-              <w:right w:val="single" w:sz="8" w:space="0" w:color="000000" w:themeColor="text1"/>
-            </w:tcBorders>
             <w:shd w:val="clear" w:color="auto" w:fill="FFFFFF" w:themeFill="background1"/>
           </w:tcPr>
           <w:p>
             <w:pPr>
-              <w:pStyle w:val="TableParagraph"/>
-              <w:tabs>
-                <w:tab w:val="left" w:pos="1253"/>
-              </w:tabs>
-              <w:ind w:right="90"/>
+              <w:spacing w:after="0" w:line="240" w:lineRule="auto"/>
               <w:jc w:val="both"/>
               <w:rPr>
                 <w:rFonts w:ascii="Times New Roman" w:hAnsi="Times New Roman" w:cs="Times New Roman"/>
@@ -877,7 +627,7 @@
                 <w:sz w:val="26"/>
                 <w:szCs w:val="26"/>
               </w:rPr>
-              <w:t>Create a class of Automobile which contains specifications of a car.</w:t>
+              <w:t xml:space="preserve">Write a program which implements </w:t>
             </w:r>
             <w:r>
               <w:rPr>
@@ -886,7 +636,7 @@
                 <w:sz w:val="26"/>
                 <w:szCs w:val="26"/>
               </w:rPr>
-              <w:t xml:space="preserve"> The specifications would be updated according to the need of the user</w:t>
+              <w:t>a Banking</w:t>
             </w:r>
             <w:r>
               <w:rPr>
@@ -895,145 +645,21 @@
                 <w:sz w:val="26"/>
                 <w:szCs w:val="26"/>
               </w:rPr>
-              <w:t xml:space="preserve"> and display the updated data</w:t>
+              <w:t xml:space="preserve"> System by having all standard functionalities and will be implemented by branches. Try to identify and implement user defined exceptions for the system.</w:t>
             </w:r>
-            <w:r>
+          </w:p>
+          <w:p>
+            <w:pPr>
+              <w:pStyle w:val="TableParagraph"/>
+              <w:spacing w:before="61"/>
+              <w:jc w:val="both"/>
               <w:rPr>
                 <w:rFonts w:ascii="Times New Roman" w:hAnsi="Times New Roman" w:cs="Times New Roman"/>
                 <w:color w:val="000000" w:themeColor="text1"/>
                 <w:sz w:val="26"/>
                 <w:szCs w:val="26"/>
               </w:rPr>
-              <w:t>.</w:t>
-            </w:r>
-          </w:p>
-        </w:tc>
-      </w:tr>
-      <w:tr>
-        <w:trPr>
-          <w:trHeight w:hRule="exact" w:val="713"/>
-        </w:trPr>
-        <w:tc>
-          <w:tcPr>
-            <w:tcW w:w="659" w:type="pct"/>
-            <w:tcBorders>
-              <w:top w:val="single" w:sz="8" w:space="0" w:color="000000" w:themeColor="text1"/>
-              <w:left w:val="single" w:sz="8" w:space="0" w:color="000000" w:themeColor="text1"/>
-              <w:bottom w:val="single" w:sz="8" w:space="0" w:color="000000" w:themeColor="text1"/>
-              <w:right w:val="single" w:sz="8" w:space="0" w:color="000000" w:themeColor="text1"/>
-            </w:tcBorders>
-            <w:shd w:val="clear" w:color="auto" w:fill="FFFFFF" w:themeFill="background1"/>
-            <w:noWrap/>
-          </w:tcPr>
-          <w:p>
-            <w:pPr>
-              <w:jc w:val="center"/>
-              <w:rPr>
-                <w:rFonts w:ascii="Times New Roman" w:hAnsi="Times New Roman" w:cs="Times New Roman"/>
-                <w:color w:val="000000" w:themeColor="text1"/>
-                <w:sz w:val="26"/>
-                <w:szCs w:val="26"/>
-              </w:rPr>
             </w:pPr>
-            <w:r>
-              <w:rPr>
-                <w:rFonts w:ascii="Times New Roman" w:hAnsi="Times New Roman" w:cs="Times New Roman"/>
-                <w:color w:val="000000" w:themeColor="text1"/>
-                <w:sz w:val="26"/>
-                <w:szCs w:val="26"/>
-              </w:rPr>
-              <w:t>05</w:t>
-            </w:r>
-          </w:p>
-        </w:tc>
-        <w:tc>
-          <w:tcPr>
-            <w:tcW w:w="4341" w:type="pct"/>
-            <w:tcBorders>
-              <w:top w:val="single" w:sz="8" w:space="0" w:color="000000" w:themeColor="text1"/>
-              <w:left w:val="single" w:sz="8" w:space="0" w:color="000000" w:themeColor="text1"/>
-              <w:bottom w:val="single" w:sz="8" w:space="0" w:color="000000" w:themeColor="text1"/>
-              <w:right w:val="single" w:sz="8" w:space="0" w:color="000000" w:themeColor="text1"/>
-            </w:tcBorders>
-            <w:shd w:val="clear" w:color="auto" w:fill="FFFFFF" w:themeFill="background1"/>
-          </w:tcPr>
-          <w:p>
-            <w:pPr>
-              <w:pStyle w:val="DecimalAligned"/>
-              <w:rPr>
-                <w:rFonts w:ascii="Times New Roman" w:hAnsi="Times New Roman" w:cs="Times New Roman"/>
-                <w:color w:val="000000" w:themeColor="text1"/>
-                <w:sz w:val="26"/>
-                <w:szCs w:val="26"/>
-              </w:rPr>
-            </w:pPr>
-            <w:r>
-              <w:rPr>
-                <w:rFonts w:ascii="Times New Roman" w:hAnsi="Times New Roman" w:cs="Times New Roman"/>
-                <w:color w:val="000000" w:themeColor="text1"/>
-                <w:sz w:val="26"/>
-                <w:szCs w:val="26"/>
-              </w:rPr>
-              <w:t xml:space="preserve">Implement a class Car, that has the characteristics </w:t>
-            </w:r>
-            <w:proofErr w:type="spellStart"/>
-            <w:r>
-              <w:rPr>
-                <w:rFonts w:ascii="Times New Roman" w:hAnsi="Times New Roman" w:cs="Times New Roman"/>
-                <w:color w:val="000000" w:themeColor="text1"/>
-                <w:sz w:val="26"/>
-                <w:szCs w:val="26"/>
-              </w:rPr>
-              <w:t>Brandname</w:t>
-            </w:r>
-            <w:proofErr w:type="spellEnd"/>
-            <w:r>
-              <w:rPr>
-                <w:rFonts w:ascii="Times New Roman" w:hAnsi="Times New Roman" w:cs="Times New Roman"/>
-                <w:color w:val="000000" w:themeColor="text1"/>
-                <w:sz w:val="26"/>
-                <w:szCs w:val="26"/>
-              </w:rPr>
-              <w:t xml:space="preserve">, </w:t>
-            </w:r>
-            <w:proofErr w:type="spellStart"/>
-            <w:r>
-              <w:rPr>
-                <w:rFonts w:ascii="Times New Roman" w:hAnsi="Times New Roman" w:cs="Times New Roman"/>
-                <w:color w:val="000000" w:themeColor="text1"/>
-                <w:sz w:val="26"/>
-                <w:szCs w:val="26"/>
-              </w:rPr>
-              <w:t>PriceNew</w:t>
-            </w:r>
-            <w:proofErr w:type="spellEnd"/>
-            <w:r>
-              <w:rPr>
-                <w:rFonts w:ascii="Times New Roman" w:hAnsi="Times New Roman" w:cs="Times New Roman"/>
-                <w:color w:val="000000" w:themeColor="text1"/>
-                <w:sz w:val="26"/>
-                <w:szCs w:val="26"/>
-              </w:rPr>
-              <w:t>, Color and Odometer</w:t>
-            </w:r>
-            <w:r>
-              <w:rPr>
-                <w:rFonts w:ascii="Times New Roman" w:hAnsi="Times New Roman" w:cs="Times New Roman"/>
-                <w:color w:val="000000" w:themeColor="text1"/>
-                <w:sz w:val="26"/>
-                <w:szCs w:val="26"/>
-              </w:rPr>
-              <w:t xml:space="preserve"> and return the price of car after being used according to given formula</w:t>
-            </w:r>
-            <w:r>
-              <w:rPr>
-                <w:rFonts w:ascii="Times New Roman" w:hAnsi="Times New Roman" w:cs="Times New Roman"/>
-                <w:color w:val="000000" w:themeColor="text1"/>
-                <w:sz w:val="26"/>
-                <w:szCs w:val="26"/>
-              </w:rPr>
-              <w:t>.</w:t>
-            </w:r>
           </w:p>
         </w:tc>
       </w:tr>
@@ -1046,10 +672,10 @@
           <w:tcPr>
             <w:tcW w:w="659" w:type="pct"/>
             <w:tcBorders>
-              <w:top w:val="single" w:sz="8" w:space="0" w:color="000000" w:themeColor="text1"/>
-              <w:left w:val="single" w:sz="8" w:space="0" w:color="000000" w:themeColor="text1"/>
-              <w:bottom w:val="single" w:sz="8" w:space="0" w:color="000000" w:themeColor="text1"/>
-              <w:right w:val="single" w:sz="8" w:space="0" w:color="000000" w:themeColor="text1"/>
+              <w:top w:val="none" w:sz="0" w:space="0" w:color="auto"/>
+              <w:left w:val="none" w:sz="0" w:space="0" w:color="auto"/>
+              <w:bottom w:val="none" w:sz="0" w:space="0" w:color="auto"/>
+              <w:right w:val="none" w:sz="0" w:space="0" w:color="auto"/>
             </w:tcBorders>
             <w:shd w:val="clear" w:color="auto" w:fill="FFFFFF" w:themeFill="background1"/>
             <w:noWrap/>
@@ -1070,10 +696,10 @@
           <w:tcPr>
             <w:tcW w:w="4341" w:type="pct"/>
             <w:tcBorders>
-              <w:top w:val="single" w:sz="8" w:space="0" w:color="000000" w:themeColor="text1"/>
-              <w:left w:val="single" w:sz="8" w:space="0" w:color="000000" w:themeColor="text1"/>
-              <w:bottom w:val="single" w:sz="12" w:space="0" w:color="000000" w:themeColor="text1"/>
-              <w:right w:val="single" w:sz="8" w:space="0" w:color="000000" w:themeColor="text1"/>
+              <w:top w:val="none" w:sz="0" w:space="0" w:color="auto"/>
+              <w:left w:val="none" w:sz="0" w:space="0" w:color="auto"/>
+              <w:bottom w:val="none" w:sz="0" w:space="0" w:color="auto"/>
+              <w:right w:val="none" w:sz="0" w:space="0" w:color="auto"/>
             </w:tcBorders>
             <w:shd w:val="clear" w:color="auto" w:fill="FFFFFF" w:themeFill="background1"/>
           </w:tcPr>
@@ -1119,7 +745,28 @@
           <w:sz w:val="36"/>
           <w:szCs w:val="36"/>
         </w:rPr>
-        <w:t xml:space="preserve">  Submitted On: </w:t>
+        <w:t xml:space="preserve"> </w:t>
+      </w:r>
+    </w:p>
+    <w:p>
+      <w:pPr>
+        <w:pStyle w:val="NoSpacing"/>
+        <w:jc w:val="center"/>
+        <w:rPr>
+          <w:rFonts w:ascii="Britannic Bold" w:hAnsi="Britannic Bold"/>
+          <w:color w:val="000000" w:themeColor="text1"/>
+          <w:sz w:val="36"/>
+          <w:szCs w:val="36"/>
+        </w:rPr>
+      </w:pPr>
+      <w:r>
+        <w:rPr>
+          <w:rFonts w:ascii="Britannic Bold" w:hAnsi="Britannic Bold"/>
+          <w:color w:val="000000" w:themeColor="text1"/>
+          <w:sz w:val="36"/>
+          <w:szCs w:val="36"/>
+        </w:rPr>
+        <w:t xml:space="preserve"> Submitted On: </w:t>
       </w:r>
     </w:p>
     <w:p>
@@ -1187,7 +834,13 @@
                               <w:rPr>
                                 <w:rFonts w:ascii="Britannic Bold" w:hAnsi="Britannic Bold"/>
                               </w:rPr>
-                              <w:t>23</w:t>
+                              <w:t>1</w:t>
+                            </w:r>
+                            <w:r>
+                              <w:rPr>
+                                <w:rFonts w:ascii="Britannic Bold" w:hAnsi="Britannic Bold"/>
+                              </w:rPr>
+                              <w:t>3</w:t>
                             </w:r>
                             <w:r>
                               <w:rPr>
@@ -1205,7 +858,7 @@
                               <w:rPr>
                                 <w:rFonts w:ascii="Britannic Bold" w:hAnsi="Britannic Bold"/>
                               </w:rPr>
-                              <w:t>5</w:t>
+                              <w:t>6</w:t>
                             </w:r>
                             <w:r>
                               <w:rPr>
@@ -1250,7 +903,13 @@
                         <w:rPr>
                           <w:rFonts w:ascii="Britannic Bold" w:hAnsi="Britannic Bold"/>
                         </w:rPr>
-                        <w:t>23</w:t>
+                        <w:t>1</w:t>
+                      </w:r>
+                      <w:r>
+                        <w:rPr>
+                          <w:rFonts w:ascii="Britannic Bold" w:hAnsi="Britannic Bold"/>
+                        </w:rPr>
+                        <w:t>3</w:t>
                       </w:r>
                       <w:r>
                         <w:rPr>
@@ -1268,7 +927,7 @@
                         <w:rPr>
                           <w:rFonts w:ascii="Britannic Bold" w:hAnsi="Britannic Bold"/>
                         </w:rPr>
-                        <w:t>5</w:t>
+                        <w:t>6</w:t>
                       </w:r>
                       <w:r>
                         <w:rPr>

</xml_diff>